<commit_message>
solution for squares of a sorted array
</commit_message>
<xml_diff>
--- a/Pseudocode.docx
+++ b/Pseudocode.docx
@@ -53,6 +53,7 @@
           <w:ilvl w:val="0"/>
           <w:numId w:val="1"/>
         </w:numPr>
+        <w:spacing w:line="240" w:lineRule="auto"/>
         <w:rPr>
           <w:b/>
           <w:sz w:val="30"/>
@@ -96,140 +97,275 @@
           <w:szCs w:val="24"/>
         </w:rPr>
         <w:br/>
-      </w:r>
-      <w:r>
-        <w:rPr>
-          <w:sz w:val="24"/>
-          <w:szCs w:val="24"/>
-        </w:rPr>
-        <w:t>// the array has unique intege</w:t>
+        <w:t xml:space="preserve">// the array has unique integers </w:t>
+      </w:r>
+      <w:r>
+        <w:rPr>
+          <w:sz w:val="24"/>
+          <w:szCs w:val="24"/>
+        </w:rPr>
+        <w:br/>
+        <w:t xml:space="preserve">// create variable to track minimum and maximum values and also the sum </w:t>
+      </w:r>
+      <w:r>
+        <w:rPr>
+          <w:sz w:val="24"/>
+          <w:szCs w:val="24"/>
+        </w:rPr>
+        <w:br/>
+        <w:t xml:space="preserve">// find the </w:t>
+      </w:r>
+      <w:proofErr w:type="spellStart"/>
+      <w:r>
+        <w:rPr>
+          <w:sz w:val="24"/>
+          <w:szCs w:val="24"/>
+        </w:rPr>
+        <w:t>minimun</w:t>
+      </w:r>
+      <w:proofErr w:type="spellEnd"/>
+      <w:r>
+        <w:rPr>
+          <w:sz w:val="24"/>
+          <w:szCs w:val="24"/>
+        </w:rPr>
+        <w:t xml:space="preserve"> and maximum value in the array by looping </w:t>
+      </w:r>
+      <w:r>
+        <w:rPr>
+          <w:sz w:val="24"/>
+          <w:szCs w:val="24"/>
+        </w:rPr>
+        <w:br/>
+        <w:t xml:space="preserve">// loop again and filter out minimum and maximum number </w:t>
+      </w:r>
+      <w:r>
+        <w:rPr>
+          <w:sz w:val="24"/>
+          <w:szCs w:val="24"/>
+        </w:rPr>
+        <w:br/>
+        <w:t xml:space="preserve">// add the numbers </w:t>
+      </w:r>
+      <w:proofErr w:type="spellStart"/>
+      <w:r>
+        <w:rPr>
+          <w:sz w:val="24"/>
+          <w:szCs w:val="24"/>
+        </w:rPr>
+        <w:t>upp</w:t>
+      </w:r>
+      <w:proofErr w:type="spellEnd"/>
+      <w:r>
+        <w:rPr>
+          <w:sz w:val="24"/>
+          <w:szCs w:val="24"/>
+        </w:rPr>
+        <w:t xml:space="preserve"> into the sum </w:t>
+      </w:r>
+      <w:proofErr w:type="spellStart"/>
+      <w:r>
+        <w:rPr>
+          <w:sz w:val="24"/>
+          <w:szCs w:val="24"/>
+        </w:rPr>
+        <w:t>varaible</w:t>
+      </w:r>
+      <w:proofErr w:type="spellEnd"/>
+      <w:r>
+        <w:rPr>
+          <w:sz w:val="24"/>
+          <w:szCs w:val="24"/>
+        </w:rPr>
+        <w:t xml:space="preserve"> </w:t>
+      </w:r>
+      <w:r>
+        <w:rPr>
+          <w:sz w:val="24"/>
+          <w:szCs w:val="24"/>
+        </w:rPr>
+        <w:br/>
+        <w:t>// based on the size of the array -2 and the sum, calculate the average</w:t>
+      </w:r>
+      <w:r>
+        <w:rPr>
+          <w:sz w:val="24"/>
+          <w:szCs w:val="24"/>
+        </w:rPr>
+        <w:br/>
       </w:r>
       <w:bookmarkStart w:id="0" w:name="_GoBack"/>
       <w:bookmarkEnd w:id="0"/>
-      <w:r>
-        <w:rPr>
-          <w:sz w:val="24"/>
-          <w:szCs w:val="24"/>
-        </w:rPr>
-        <w:t xml:space="preserve">rs </w:t>
-      </w:r>
-      <w:r>
-        <w:rPr>
-          <w:sz w:val="24"/>
-          <w:szCs w:val="24"/>
+    </w:p>
+    <w:p>
+      <w:pPr>
+        <w:pStyle w:val="ListParagraph"/>
+        <w:numPr>
+          <w:ilvl w:val="0"/>
+          <w:numId w:val="1"/>
+        </w:numPr>
+        <w:rPr>
+          <w:b/>
+          <w:sz w:val="30"/>
+          <w:szCs w:val="30"/>
+        </w:rPr>
+      </w:pPr>
+      <w:r>
+        <w:rPr>
+          <w:b/>
+          <w:sz w:val="30"/>
+          <w:szCs w:val="30"/>
+        </w:rPr>
+        <w:t>Squares of a Sorted Array</w:t>
+      </w:r>
+      <w:r>
+        <w:rPr>
+          <w:b/>
+          <w:sz w:val="30"/>
+          <w:szCs w:val="30"/>
         </w:rPr>
         <w:br/>
       </w:r>
-      <w:r>
-        <w:rPr>
-          <w:sz w:val="24"/>
-          <w:szCs w:val="24"/>
-        </w:rPr>
-        <w:t xml:space="preserve">// create variable to track minimum and maximum values and also the sum </w:t>
-      </w:r>
-      <w:r>
-        <w:rPr>
-          <w:sz w:val="24"/>
-          <w:szCs w:val="24"/>
+    </w:p>
+    <w:p>
+      <w:pPr>
+        <w:spacing w:line="240" w:lineRule="auto"/>
+        <w:ind w:left="720"/>
+        <w:rPr>
+          <w:sz w:val="24"/>
+          <w:szCs w:val="24"/>
+        </w:rPr>
+      </w:pPr>
+      <w:r>
+        <w:rPr>
+          <w:sz w:val="24"/>
+          <w:szCs w:val="24"/>
+        </w:rPr>
+        <w:t xml:space="preserve">// we have an array of integers in increasing order </w:t>
+      </w:r>
+    </w:p>
+    <w:p>
+      <w:pPr>
+        <w:spacing w:line="240" w:lineRule="auto"/>
+        <w:ind w:left="720"/>
+        <w:rPr>
+          <w:sz w:val="24"/>
+          <w:szCs w:val="24"/>
+        </w:rPr>
+      </w:pPr>
+      <w:r>
+        <w:rPr>
+          <w:sz w:val="24"/>
+          <w:szCs w:val="24"/>
+        </w:rPr>
+        <w:t xml:space="preserve">// square each integer in the array by looping and getting each integer </w:t>
+      </w:r>
+    </w:p>
+    <w:p>
+      <w:pPr>
+        <w:spacing w:line="240" w:lineRule="auto"/>
+        <w:ind w:left="720"/>
+        <w:rPr>
+          <w:sz w:val="24"/>
+          <w:szCs w:val="24"/>
+        </w:rPr>
+      </w:pPr>
+      <w:r>
+        <w:rPr>
+          <w:sz w:val="24"/>
+          <w:szCs w:val="24"/>
+        </w:rPr>
+        <w:t xml:space="preserve">// create a new array with a fixed size </w:t>
+      </w:r>
+    </w:p>
+    <w:p>
+      <w:pPr>
+        <w:spacing w:line="240" w:lineRule="auto"/>
+        <w:ind w:left="720"/>
+        <w:rPr>
+          <w:sz w:val="24"/>
+          <w:szCs w:val="24"/>
+        </w:rPr>
+      </w:pPr>
+      <w:r>
+        <w:rPr>
+          <w:sz w:val="24"/>
+          <w:szCs w:val="24"/>
+        </w:rPr>
+        <w:t xml:space="preserve">// add each squared integer inside the array </w:t>
+      </w:r>
+    </w:p>
+    <w:p>
+      <w:pPr>
+        <w:spacing w:line="240" w:lineRule="auto"/>
+        <w:ind w:left="720"/>
+        <w:rPr>
+          <w:sz w:val="24"/>
+          <w:szCs w:val="24"/>
+        </w:rPr>
+      </w:pPr>
+      <w:r>
+        <w:rPr>
+          <w:sz w:val="24"/>
+          <w:szCs w:val="24"/>
+        </w:rPr>
+        <w:t xml:space="preserve">// sort the new array in </w:t>
+      </w:r>
+      <w:proofErr w:type="spellStart"/>
+      <w:r>
+        <w:rPr>
+          <w:sz w:val="24"/>
+          <w:szCs w:val="24"/>
+        </w:rPr>
+        <w:t>increaing</w:t>
+      </w:r>
+      <w:proofErr w:type="spellEnd"/>
+      <w:r>
+        <w:rPr>
+          <w:sz w:val="24"/>
+          <w:szCs w:val="24"/>
+        </w:rPr>
+        <w:t xml:space="preserve"> order -&gt; lowest no. to </w:t>
+      </w:r>
+      <w:proofErr w:type="spellStart"/>
+      <w:r>
+        <w:rPr>
+          <w:sz w:val="24"/>
+          <w:szCs w:val="24"/>
+        </w:rPr>
+        <w:t>highes</w:t>
+      </w:r>
+      <w:proofErr w:type="spellEnd"/>
+      <w:r>
+        <w:rPr>
+          <w:sz w:val="24"/>
+          <w:szCs w:val="24"/>
+        </w:rPr>
+        <w:t xml:space="preserve"> no. using the sort method</w:t>
+      </w:r>
+    </w:p>
+    <w:p>
+      <w:pPr>
+        <w:spacing w:line="240" w:lineRule="auto"/>
+        <w:ind w:left="720"/>
+        <w:rPr>
+          <w:sz w:val="30"/>
+          <w:szCs w:val="30"/>
+        </w:rPr>
+      </w:pPr>
+      <w:r>
+        <w:rPr>
+          <w:sz w:val="24"/>
+          <w:szCs w:val="24"/>
+        </w:rPr>
+        <w:t>// return the array</w:t>
+      </w:r>
+      <w:r>
+        <w:rPr>
+          <w:sz w:val="30"/>
+          <w:szCs w:val="30"/>
         </w:rPr>
         <w:br/>
-      </w:r>
-      <w:r>
-        <w:rPr>
-          <w:sz w:val="24"/>
-          <w:szCs w:val="24"/>
-        </w:rPr>
-        <w:t xml:space="preserve">// find the </w:t>
-      </w:r>
-      <w:proofErr w:type="spellStart"/>
-      <w:r>
-        <w:rPr>
-          <w:sz w:val="24"/>
-          <w:szCs w:val="24"/>
-        </w:rPr>
-        <w:t>minimun</w:t>
-      </w:r>
-      <w:proofErr w:type="spellEnd"/>
-      <w:r>
-        <w:rPr>
-          <w:sz w:val="24"/>
-          <w:szCs w:val="24"/>
-        </w:rPr>
-        <w:t xml:space="preserve"> and maximum value in the array by looping </w:t>
-      </w:r>
-      <w:r>
-        <w:rPr>
-          <w:sz w:val="24"/>
-          <w:szCs w:val="24"/>
-        </w:rPr>
-        <w:br/>
-      </w:r>
-      <w:r>
-        <w:rPr>
-          <w:sz w:val="24"/>
-          <w:szCs w:val="24"/>
-        </w:rPr>
-        <w:t xml:space="preserve">// loop again and filter out minimum and maximum number </w:t>
-      </w:r>
-      <w:r>
-        <w:rPr>
-          <w:sz w:val="24"/>
-          <w:szCs w:val="24"/>
-        </w:rPr>
-        <w:br/>
-      </w:r>
-      <w:r>
-        <w:rPr>
-          <w:sz w:val="24"/>
-          <w:szCs w:val="24"/>
-        </w:rPr>
-        <w:t xml:space="preserve">// add the numbers </w:t>
-      </w:r>
-      <w:proofErr w:type="spellStart"/>
-      <w:r>
-        <w:rPr>
-          <w:sz w:val="24"/>
-          <w:szCs w:val="24"/>
-        </w:rPr>
-        <w:t>upp</w:t>
-      </w:r>
-      <w:proofErr w:type="spellEnd"/>
-      <w:r>
-        <w:rPr>
-          <w:sz w:val="24"/>
-          <w:szCs w:val="24"/>
-        </w:rPr>
-        <w:t xml:space="preserve"> into the sum </w:t>
-      </w:r>
-      <w:proofErr w:type="spellStart"/>
-      <w:r>
-        <w:rPr>
-          <w:sz w:val="24"/>
-          <w:szCs w:val="24"/>
-        </w:rPr>
-        <w:t>varaible</w:t>
-      </w:r>
-      <w:proofErr w:type="spellEnd"/>
-      <w:r>
-        <w:rPr>
-          <w:sz w:val="24"/>
-          <w:szCs w:val="24"/>
-        </w:rPr>
-        <w:t xml:space="preserve"> </w:t>
-      </w:r>
-      <w:r>
-        <w:rPr>
-          <w:sz w:val="24"/>
-          <w:szCs w:val="24"/>
-        </w:rPr>
-        <w:br/>
-      </w:r>
-      <w:r>
-        <w:rPr>
-          <w:sz w:val="24"/>
-          <w:szCs w:val="24"/>
-        </w:rPr>
-        <w:t>// based on the size of the array -2 and the sum, calculate the average</w:t>
       </w:r>
     </w:p>
     <w:sectPr>
@@ -247,8 +383,8 @@
   <w:abstractNum w:abstractNumId="0" w15:restartNumberingAfterBreak="0">
     <w:nsid w:val="12904465"/>
     <w:multiLevelType w:val="hybridMultilevel"/>
-    <w:tmpl w:val="74FC8248"/>
-    <w:lvl w:ilvl="0" w:tplc="0409000F">
+    <w:tmpl w:val="BFBE503A"/>
+    <w:lvl w:ilvl="0" w:tplc="51D012B6">
       <w:start w:val="1"/>
       <w:numFmt w:val="decimal"/>
       <w:lvlText w:val="%1."/>
@@ -257,7 +393,7 @@
         <w:ind w:left="720" w:hanging="360"/>
       </w:pPr>
       <w:rPr>
-        <w:rFonts w:hint="default"/>
+        <w:rFonts w:asciiTheme="minorHAnsi" w:eastAsiaTheme="minorHAnsi" w:hAnsiTheme="minorHAnsi" w:cstheme="minorBidi"/>
       </w:rPr>
     </w:lvl>
     <w:lvl w:ilvl="1" w:tplc="04090019" w:tentative="1">

</xml_diff>

<commit_message>
add Pseudocode for missing number exercise
</commit_message>
<xml_diff>
--- a/Pseudocode.docx
+++ b/Pseudocode.docx
@@ -1,6 +1,6 @@
 
 <file path=word/document.xml><?xml version="1.0" encoding="utf-8"?>
-<w:document xmlns:wpc="http://schemas.microsoft.com/office/word/2010/wordprocessingCanvas" xmlns:mc="http://schemas.openxmlformats.org/markup-compatibility/2006" xmlns:o="urn:schemas-microsoft-com:office:office" xmlns:r="http://schemas.openxmlformats.org/officeDocument/2006/relationships" xmlns:m="http://schemas.openxmlformats.org/officeDocument/2006/math" xmlns:v="urn:schemas-microsoft-com:vml" xmlns:wp14="http://schemas.microsoft.com/office/word/2010/wordprocessingDrawing" xmlns:wp="http://schemas.openxmlformats.org/drawingml/2006/wordprocessingDrawing" xmlns:w10="urn:schemas-microsoft-com:office:word" xmlns:w="http://schemas.openxmlformats.org/wordprocessingml/2006/main" xmlns:w14="http://schemas.microsoft.com/office/word/2010/wordml" xmlns:w15="http://schemas.microsoft.com/office/word/2012/wordml" xmlns:wpg="http://schemas.microsoft.com/office/word/2010/wordprocessingGroup" xmlns:wpi="http://schemas.microsoft.com/office/word/2010/wordprocessingInk" xmlns:wne="http://schemas.microsoft.com/office/word/2006/wordml" xmlns:wps="http://schemas.microsoft.com/office/word/2010/wordprocessingShape" mc:Ignorable="w14 w15 wp14">
+<w:document xmlns:wpc="http://schemas.microsoft.com/office/word/2010/wordprocessingCanvas" xmlns:cx="http://schemas.microsoft.com/office/drawing/2014/chartex" xmlns:cx1="http://schemas.microsoft.com/office/drawing/2015/9/8/chartex" xmlns:cx2="http://schemas.microsoft.com/office/drawing/2015/10/21/chartex" xmlns:cx3="http://schemas.microsoft.com/office/drawing/2016/5/9/chartex" xmlns:cx4="http://schemas.microsoft.com/office/drawing/2016/5/10/chartex" xmlns:cx5="http://schemas.microsoft.com/office/drawing/2016/5/11/chartex" xmlns:cx6="http://schemas.microsoft.com/office/drawing/2016/5/12/chartex" xmlns:cx7="http://schemas.microsoft.com/office/drawing/2016/5/13/chartex" xmlns:cx8="http://schemas.microsoft.com/office/drawing/2016/5/14/chartex" xmlns:mc="http://schemas.openxmlformats.org/markup-compatibility/2006" xmlns:aink="http://schemas.microsoft.com/office/drawing/2016/ink" xmlns:am3d="http://schemas.microsoft.com/office/drawing/2017/model3d" xmlns:o="urn:schemas-microsoft-com:office:office" xmlns:oel="http://schemas.microsoft.com/office/2019/extlst" xmlns:r="http://schemas.openxmlformats.org/officeDocument/2006/relationships" xmlns:m="http://schemas.openxmlformats.org/officeDocument/2006/math" xmlns:v="urn:schemas-microsoft-com:vml" xmlns:wp14="http://schemas.microsoft.com/office/word/2010/wordprocessingDrawing" xmlns:wp="http://schemas.openxmlformats.org/drawingml/2006/wordprocessingDrawing" xmlns:w10="urn:schemas-microsoft-com:office:word" xmlns:w="http://schemas.openxmlformats.org/wordprocessingml/2006/main" xmlns:w14="http://schemas.microsoft.com/office/word/2010/wordml" xmlns:w15="http://schemas.microsoft.com/office/word/2012/wordml" xmlns:w16cex="http://schemas.microsoft.com/office/word/2018/wordml/cex" xmlns:w16cid="http://schemas.microsoft.com/office/word/2016/wordml/cid" xmlns:w16="http://schemas.microsoft.com/office/word/2018/wordml" xmlns:w16du="http://schemas.microsoft.com/office/word/2023/wordml/word16du" xmlns:w16sdtdh="http://schemas.microsoft.com/office/word/2020/wordml/sdtdatahash" xmlns:w16sdtfl="http://schemas.microsoft.com/office/word/2024/wordml/sdtformatlock" xmlns:w16se="http://schemas.microsoft.com/office/word/2015/wordml/symex" xmlns:wpg="http://schemas.microsoft.com/office/word/2010/wordprocessingGroup" xmlns:wpi="http://schemas.microsoft.com/office/word/2010/wordprocessingInk" xmlns:wne="http://schemas.microsoft.com/office/word/2006/wordml" xmlns:wps="http://schemas.microsoft.com/office/word/2010/wordprocessingShape" mc:Ignorable="w14 w15 w16se w16cid w16 w16cex w16sdtdh w16sdtfl w16du wp14">
   <w:body>
     <w:p>
       <w:pPr>
@@ -194,8 +194,6 @@
         </w:rPr>
         <w:br/>
       </w:r>
-      <w:bookmarkStart w:id="0" w:name="_GoBack"/>
-      <w:bookmarkEnd w:id="0"/>
     </w:p>
     <w:p>
       <w:pPr>
@@ -349,21 +347,346 @@
         <w:spacing w:line="240" w:lineRule="auto"/>
         <w:ind w:left="720"/>
         <w:rPr>
+          <w:sz w:val="24"/>
+          <w:szCs w:val="24"/>
+        </w:rPr>
+      </w:pPr>
+      <w:r>
+        <w:rPr>
+          <w:sz w:val="24"/>
+          <w:szCs w:val="24"/>
+        </w:rPr>
+        <w:t>// return the array</w:t>
+      </w:r>
+    </w:p>
+    <w:p>
+      <w:pPr>
+        <w:spacing w:line="240" w:lineRule="auto"/>
+        <w:ind w:left="720"/>
+        <w:rPr>
+          <w:sz w:val="24"/>
+          <w:szCs w:val="24"/>
+        </w:rPr>
+      </w:pPr>
+    </w:p>
+    <w:p>
+      <w:pPr>
+        <w:pStyle w:val="ListParagraph"/>
+        <w:numPr>
+          <w:ilvl w:val="0"/>
+          <w:numId w:val="1"/>
+        </w:numPr>
+        <w:spacing w:line="240" w:lineRule="auto"/>
+        <w:rPr>
+          <w:b/>
+          <w:bCs/>
           <w:sz w:val="30"/>
           <w:szCs w:val="30"/>
         </w:rPr>
       </w:pPr>
       <w:r>
         <w:rPr>
-          <w:sz w:val="24"/>
-          <w:szCs w:val="24"/>
-        </w:rPr>
-        <w:t>// return the array</w:t>
-      </w:r>
-      <w:r>
-        <w:rPr>
+          <w:b/>
+          <w:bCs/>
           <w:sz w:val="30"/>
           <w:szCs w:val="30"/>
+        </w:rPr>
+        <w:t>Missing Number</w:t>
+      </w:r>
+    </w:p>
+    <w:p>
+      <w:pPr>
+        <w:pStyle w:val="ListParagraph"/>
+        <w:spacing w:line="240" w:lineRule="auto"/>
+        <w:rPr>
+          <w:sz w:val="24"/>
+          <w:szCs w:val="24"/>
+        </w:rPr>
+      </w:pPr>
+      <w:r>
+        <w:rPr>
+          <w:sz w:val="24"/>
+          <w:szCs w:val="24"/>
+        </w:rPr>
+        <w:t>// we have an array of unique numbers</w:t>
+      </w:r>
+    </w:p>
+    <w:p>
+      <w:pPr>
+        <w:pStyle w:val="ListParagraph"/>
+        <w:spacing w:line="240" w:lineRule="auto"/>
+        <w:rPr>
+          <w:sz w:val="24"/>
+          <w:szCs w:val="24"/>
+        </w:rPr>
+      </w:pPr>
+      <w:r>
+        <w:rPr>
+          <w:sz w:val="24"/>
+          <w:szCs w:val="24"/>
+        </w:rPr>
+        <w:t xml:space="preserve">// loop through the array and find the maximum number </w:t>
+      </w:r>
+    </w:p>
+    <w:p>
+      <w:pPr>
+        <w:pStyle w:val="ListParagraph"/>
+        <w:spacing w:line="240" w:lineRule="auto"/>
+        <w:rPr>
+          <w:sz w:val="24"/>
+          <w:szCs w:val="24"/>
+        </w:rPr>
+      </w:pPr>
+      <w:r>
+        <w:rPr>
+          <w:sz w:val="24"/>
+          <w:szCs w:val="24"/>
+        </w:rPr>
+        <w:t xml:space="preserve">// store it in a variable called </w:t>
+      </w:r>
+      <w:proofErr w:type="spellStart"/>
+      <w:r>
+        <w:rPr>
+          <w:sz w:val="24"/>
+          <w:szCs w:val="24"/>
+        </w:rPr>
+        <w:t>maximumNumber</w:t>
+      </w:r>
+      <w:proofErr w:type="spellEnd"/>
+    </w:p>
+    <w:p>
+      <w:pPr>
+        <w:pStyle w:val="ListParagraph"/>
+        <w:spacing w:line="240" w:lineRule="auto"/>
+        <w:rPr>
+          <w:sz w:val="24"/>
+          <w:szCs w:val="24"/>
+        </w:rPr>
+      </w:pPr>
+      <w:r>
+        <w:rPr>
+          <w:sz w:val="24"/>
+          <w:szCs w:val="24"/>
+        </w:rPr>
+        <w:t xml:space="preserve">// loop through 0 and the maximum number </w:t>
+      </w:r>
+    </w:p>
+    <w:p>
+      <w:pPr>
+        <w:pStyle w:val="ListParagraph"/>
+        <w:spacing w:line="240" w:lineRule="auto"/>
+        <w:rPr>
+          <w:sz w:val="24"/>
+          <w:szCs w:val="24"/>
+        </w:rPr>
+      </w:pPr>
+      <w:r>
+        <w:rPr>
+          <w:sz w:val="24"/>
+          <w:szCs w:val="24"/>
+        </w:rPr>
+        <w:t>// for eac</w:t>
+      </w:r>
+      <w:r>
+        <w:rPr>
+          <w:sz w:val="24"/>
+          <w:szCs w:val="24"/>
+        </w:rPr>
+        <w:t>h</w:t>
+      </w:r>
+      <w:r>
+        <w:rPr>
+          <w:sz w:val="24"/>
+          <w:szCs w:val="24"/>
+        </w:rPr>
+        <w:t xml:space="preserve"> number </w:t>
+      </w:r>
+      <w:proofErr w:type="spellStart"/>
+      <w:r>
+        <w:rPr>
+          <w:sz w:val="24"/>
+          <w:szCs w:val="24"/>
+        </w:rPr>
+        <w:t>i</w:t>
+      </w:r>
+      <w:proofErr w:type="spellEnd"/>
+      <w:r>
+        <w:rPr>
+          <w:sz w:val="24"/>
+          <w:szCs w:val="24"/>
+        </w:rPr>
+        <w:t xml:space="preserve"> in the range</w:t>
+      </w:r>
+    </w:p>
+    <w:p>
+      <w:pPr>
+        <w:pStyle w:val="ListParagraph"/>
+        <w:spacing w:line="240" w:lineRule="auto"/>
+        <w:rPr>
+          <w:sz w:val="24"/>
+          <w:szCs w:val="24"/>
+        </w:rPr>
+      </w:pPr>
+      <w:r>
+        <w:rPr>
+          <w:sz w:val="24"/>
+          <w:szCs w:val="24"/>
+        </w:rPr>
+        <w:t xml:space="preserve">// </w:t>
+      </w:r>
+      <w:proofErr w:type="spellStart"/>
+      <w:r>
+        <w:rPr>
+          <w:sz w:val="24"/>
+          <w:szCs w:val="24"/>
+        </w:rPr>
+        <w:t>i</w:t>
+      </w:r>
+      <w:proofErr w:type="spellEnd"/>
+      <w:r>
+        <w:rPr>
+          <w:sz w:val="24"/>
+          <w:szCs w:val="24"/>
+        </w:rPr>
+        <w:t xml:space="preserve"> want to initialize a flag setting it to true </w:t>
+      </w:r>
+    </w:p>
+    <w:p>
+      <w:pPr>
+        <w:pStyle w:val="ListParagraph"/>
+        <w:spacing w:line="240" w:lineRule="auto"/>
+        <w:rPr>
+          <w:sz w:val="24"/>
+          <w:szCs w:val="24"/>
+        </w:rPr>
+      </w:pPr>
+      <w:r>
+        <w:rPr>
+          <w:sz w:val="24"/>
+          <w:szCs w:val="24"/>
+        </w:rPr>
+        <w:t xml:space="preserve">// then create an inner loop to compare each </w:t>
+      </w:r>
+      <w:proofErr w:type="spellStart"/>
+      <w:r>
+        <w:rPr>
+          <w:sz w:val="24"/>
+          <w:szCs w:val="24"/>
+        </w:rPr>
+        <w:t>i</w:t>
+      </w:r>
+      <w:proofErr w:type="spellEnd"/>
+      <w:r>
+        <w:rPr>
+          <w:sz w:val="24"/>
+          <w:szCs w:val="24"/>
+        </w:rPr>
+        <w:t xml:space="preserve"> to the number in numbers in the array. </w:t>
+      </w:r>
+    </w:p>
+    <w:p>
+      <w:pPr>
+        <w:pStyle w:val="ListParagraph"/>
+        <w:spacing w:line="240" w:lineRule="auto"/>
+        <w:rPr>
+          <w:sz w:val="24"/>
+          <w:szCs w:val="24"/>
+        </w:rPr>
+      </w:pPr>
+      <w:r>
+        <w:rPr>
+          <w:sz w:val="24"/>
+          <w:szCs w:val="24"/>
+        </w:rPr>
+        <w:t xml:space="preserve">// if found to be true, break the loop and set the flag to true </w:t>
+      </w:r>
+    </w:p>
+    <w:p>
+      <w:pPr>
+        <w:pStyle w:val="ListParagraph"/>
+        <w:spacing w:line="240" w:lineRule="auto"/>
+        <w:rPr>
+          <w:sz w:val="24"/>
+          <w:szCs w:val="24"/>
+        </w:rPr>
+      </w:pPr>
+      <w:r>
+        <w:rPr>
+          <w:sz w:val="24"/>
+          <w:szCs w:val="24"/>
+        </w:rPr>
+        <w:t xml:space="preserve">// after the inner loop, if found false, return </w:t>
+      </w:r>
+      <w:proofErr w:type="spellStart"/>
+      <w:r>
+        <w:rPr>
+          <w:sz w:val="24"/>
+          <w:szCs w:val="24"/>
+        </w:rPr>
+        <w:t>i</w:t>
+      </w:r>
+      <w:proofErr w:type="spellEnd"/>
+      <w:r>
+        <w:rPr>
+          <w:sz w:val="24"/>
+          <w:szCs w:val="24"/>
+        </w:rPr>
+        <w:t>, this is the missing number</w:t>
+      </w:r>
+    </w:p>
+    <w:p>
+      <w:pPr>
+        <w:pStyle w:val="ListParagraph"/>
+        <w:spacing w:line="240" w:lineRule="auto"/>
+        <w:rPr>
+          <w:sz w:val="24"/>
+          <w:szCs w:val="24"/>
+        </w:rPr>
+      </w:pPr>
+      <w:r>
+        <w:rPr>
+          <w:sz w:val="24"/>
+          <w:szCs w:val="24"/>
+        </w:rPr>
+        <w:t xml:space="preserve">// if all numbers from 0 to </w:t>
+      </w:r>
+      <w:proofErr w:type="spellStart"/>
+      <w:r>
+        <w:rPr>
+          <w:sz w:val="24"/>
+          <w:szCs w:val="24"/>
+        </w:rPr>
+        <w:t>maximumNumber</w:t>
+      </w:r>
+      <w:proofErr w:type="spellEnd"/>
+      <w:r>
+        <w:rPr>
+          <w:sz w:val="24"/>
+          <w:szCs w:val="24"/>
+        </w:rPr>
+        <w:t xml:space="preserve"> are found </w:t>
+      </w:r>
+    </w:p>
+    <w:p>
+      <w:pPr>
+        <w:pStyle w:val="ListParagraph"/>
+        <w:spacing w:line="240" w:lineRule="auto"/>
+        <w:rPr>
+          <w:sz w:val="24"/>
+          <w:szCs w:val="24"/>
+        </w:rPr>
+      </w:pPr>
+      <w:r>
+        <w:rPr>
+          <w:sz w:val="24"/>
+          <w:szCs w:val="24"/>
+        </w:rPr>
+        <w:t>// return max number + 1</w:t>
+      </w:r>
+      <w:r>
+        <w:rPr>
+          <w:sz w:val="24"/>
+          <w:szCs w:val="24"/>
         </w:rPr>
         <w:br/>
       </w:r>
@@ -379,7 +702,7 @@
 </file>
 
 <file path=word/numbering.xml><?xml version="1.0" encoding="utf-8"?>
-<w:numbering xmlns:wpc="http://schemas.microsoft.com/office/word/2010/wordprocessingCanvas" xmlns:mc="http://schemas.openxmlformats.org/markup-compatibility/2006" xmlns:o="urn:schemas-microsoft-com:office:office" xmlns:r="http://schemas.openxmlformats.org/officeDocument/2006/relationships" xmlns:m="http://schemas.openxmlformats.org/officeDocument/2006/math" xmlns:v="urn:schemas-microsoft-com:vml" xmlns:wp14="http://schemas.microsoft.com/office/word/2010/wordprocessingDrawing" xmlns:wp="http://schemas.openxmlformats.org/drawingml/2006/wordprocessingDrawing" xmlns:w10="urn:schemas-microsoft-com:office:word" xmlns:w="http://schemas.openxmlformats.org/wordprocessingml/2006/main" xmlns:w14="http://schemas.microsoft.com/office/word/2010/wordml" xmlns:w15="http://schemas.microsoft.com/office/word/2012/wordml" xmlns:wpg="http://schemas.microsoft.com/office/word/2010/wordprocessingGroup" xmlns:wpi="http://schemas.microsoft.com/office/word/2010/wordprocessingInk" xmlns:wne="http://schemas.microsoft.com/office/word/2006/wordml" xmlns:wps="http://schemas.microsoft.com/office/word/2010/wordprocessingShape" mc:Ignorable="w14 w15 wp14">
+<w:numbering xmlns:wpc="http://schemas.microsoft.com/office/word/2010/wordprocessingCanvas" xmlns:cx="http://schemas.microsoft.com/office/drawing/2014/chartex" xmlns:cx1="http://schemas.microsoft.com/office/drawing/2015/9/8/chartex" xmlns:cx2="http://schemas.microsoft.com/office/drawing/2015/10/21/chartex" xmlns:cx3="http://schemas.microsoft.com/office/drawing/2016/5/9/chartex" xmlns:cx4="http://schemas.microsoft.com/office/drawing/2016/5/10/chartex" xmlns:cx5="http://schemas.microsoft.com/office/drawing/2016/5/11/chartex" xmlns:cx6="http://schemas.microsoft.com/office/drawing/2016/5/12/chartex" xmlns:cx7="http://schemas.microsoft.com/office/drawing/2016/5/13/chartex" xmlns:cx8="http://schemas.microsoft.com/office/drawing/2016/5/14/chartex" xmlns:mc="http://schemas.openxmlformats.org/markup-compatibility/2006" xmlns:aink="http://schemas.microsoft.com/office/drawing/2016/ink" xmlns:am3d="http://schemas.microsoft.com/office/drawing/2017/model3d" xmlns:o="urn:schemas-microsoft-com:office:office" xmlns:oel="http://schemas.microsoft.com/office/2019/extlst" xmlns:r="http://schemas.openxmlformats.org/officeDocument/2006/relationships" xmlns:m="http://schemas.openxmlformats.org/officeDocument/2006/math" xmlns:v="urn:schemas-microsoft-com:vml" xmlns:wp14="http://schemas.microsoft.com/office/word/2010/wordprocessingDrawing" xmlns:wp="http://schemas.openxmlformats.org/drawingml/2006/wordprocessingDrawing" xmlns:w10="urn:schemas-microsoft-com:office:word" xmlns:w="http://schemas.openxmlformats.org/wordprocessingml/2006/main" xmlns:w14="http://schemas.microsoft.com/office/word/2010/wordml" xmlns:w15="http://schemas.microsoft.com/office/word/2012/wordml" xmlns:w16cex="http://schemas.microsoft.com/office/word/2018/wordml/cex" xmlns:w16cid="http://schemas.microsoft.com/office/word/2016/wordml/cid" xmlns:w16="http://schemas.microsoft.com/office/word/2018/wordml" xmlns:w16du="http://schemas.microsoft.com/office/word/2023/wordml/word16du" xmlns:w16sdtdh="http://schemas.microsoft.com/office/word/2020/wordml/sdtdatahash" xmlns:w16sdtfl="http://schemas.microsoft.com/office/word/2024/wordml/sdtformatlock" xmlns:w16se="http://schemas.microsoft.com/office/word/2015/wordml/symex" xmlns:wpg="http://schemas.microsoft.com/office/word/2010/wordprocessingGroup" xmlns:wpi="http://schemas.microsoft.com/office/word/2010/wordprocessingInk" xmlns:wne="http://schemas.microsoft.com/office/word/2006/wordml" xmlns:wps="http://schemas.microsoft.com/office/word/2010/wordprocessingShape" mc:Ignorable="w14 w15 w16se w16cid w16 w16cex w16sdtdh w16sdtfl w16du wp14">
   <w:abstractNum w:abstractNumId="0" w15:restartNumberingAfterBreak="0">
     <w:nsid w:val="12904465"/>
     <w:multiLevelType w:val="hybridMultilevel"/>
@@ -469,14 +792,14 @@
       </w:pPr>
     </w:lvl>
   </w:abstractNum>
-  <w:num w:numId="1">
+  <w:num w:numId="1" w16cid:durableId="16732976">
     <w:abstractNumId w:val="0"/>
   </w:num>
 </w:numbering>
 </file>
 
 <file path=word/styles.xml><?xml version="1.0" encoding="utf-8"?>
-<w:styles xmlns:mc="http://schemas.openxmlformats.org/markup-compatibility/2006" xmlns:r="http://schemas.openxmlformats.org/officeDocument/2006/relationships" xmlns:w="http://schemas.openxmlformats.org/wordprocessingml/2006/main" xmlns:w14="http://schemas.microsoft.com/office/word/2010/wordml" xmlns:w15="http://schemas.microsoft.com/office/word/2012/wordml" mc:Ignorable="w14 w15">
+<w:styles xmlns:mc="http://schemas.openxmlformats.org/markup-compatibility/2006" xmlns:r="http://schemas.openxmlformats.org/officeDocument/2006/relationships" xmlns:w="http://schemas.openxmlformats.org/wordprocessingml/2006/main" xmlns:w14="http://schemas.microsoft.com/office/word/2010/wordml" xmlns:w15="http://schemas.microsoft.com/office/word/2012/wordml" xmlns:w16cex="http://schemas.microsoft.com/office/word/2018/wordml/cex" xmlns:w16cid="http://schemas.microsoft.com/office/word/2016/wordml/cid" xmlns:w16="http://schemas.microsoft.com/office/word/2018/wordml" xmlns:w16du="http://schemas.microsoft.com/office/word/2023/wordml/word16du" xmlns:w16sdtdh="http://schemas.microsoft.com/office/word/2020/wordml/sdtdatahash" xmlns:w16sdtfl="http://schemas.microsoft.com/office/word/2024/wordml/sdtformatlock" xmlns:w16se="http://schemas.microsoft.com/office/word/2015/wordml/symex" mc:Ignorable="w14 w15 w16se w16cid w16 w16cex w16sdtdh w16sdtfl w16du">
   <w:docDefaults>
     <w:rPrDefault>
       <w:rPr>
@@ -494,7 +817,7 @@
       </w:pPr>
     </w:pPrDefault>
   </w:docDefaults>
-  <w:latentStyles w:defLockedState="0" w:defUIPriority="99" w:defSemiHidden="0" w:defUnhideWhenUsed="0" w:defQFormat="0" w:count="371">
+  <w:latentStyles w:defLockedState="0" w:defUIPriority="99" w:defSemiHidden="0" w:defUnhideWhenUsed="0" w:defQFormat="0" w:count="376">
     <w:lsdException w:name="Normal" w:uiPriority="0" w:qFormat="1"/>
     <w:lsdException w:name="heading 1" w:uiPriority="9" w:qFormat="1"/>
     <w:lsdException w:name="heading 2" w:semiHidden="1" w:uiPriority="9" w:unhideWhenUsed="1" w:qFormat="1"/>
@@ -866,6 +1189,11 @@
     <w:lsdException w:name="List Table 5 Dark Accent 6" w:uiPriority="50"/>
     <w:lsdException w:name="List Table 6 Colorful Accent 6" w:uiPriority="51"/>
     <w:lsdException w:name="List Table 7 Colorful Accent 6" w:uiPriority="52"/>
+    <w:lsdException w:name="Mention" w:semiHidden="1" w:unhideWhenUsed="1"/>
+    <w:lsdException w:name="Smart Hyperlink" w:semiHidden="1" w:unhideWhenUsed="1"/>
+    <w:lsdException w:name="Hashtag" w:semiHidden="1" w:unhideWhenUsed="1"/>
+    <w:lsdException w:name="Unresolved Mention" w:semiHidden="1" w:unhideWhenUsed="1"/>
+    <w:lsdException w:name="Smart Link" w:semiHidden="1" w:unhideWhenUsed="1"/>
   </w:latentStyles>
   <w:style w:type="paragraph" w:default="1" w:styleId="Normal">
     <w:name w:val="Normal"/>

</xml_diff>